<commit_message>
Fix Supplemental Table 3
</commit_message>
<xml_diff>
--- a/Development/Manuscript/Tables and Figures 19 July 2023.docx
+++ b/Development/Manuscript/Tables and Figures 19 July 2023.docx
@@ -10375,7 +10375,7 @@
             <w:commentRangeEnd w:id="0"/>
             <w:r>
               <w:rPr>
-                <w:rStyle w:val="Verwijzingopmerking"/>
+                <w:rStyle w:val="CommentReference"/>
                 <w:rFonts w:ascii="Times New Roman" w:hAnsi="Times New Roman" w:cs="Times New Roman"/>
                 <w:sz w:val="20"/>
                 <w:szCs w:val="20"/>
@@ -13614,7 +13614,7 @@
     </w:p>
     <w:tbl>
       <w:tblPr>
-        <w:tblStyle w:val="Tabelraster"/>
+        <w:tblStyle w:val="TableGrid"/>
         <w:tblW w:w="8363" w:type="dxa"/>
         <w:tblLook w:val="04A0" w:firstRow="1" w:lastRow="0" w:firstColumn="1" w:lastColumn="0" w:noHBand="0" w:noVBand="1"/>
       </w:tblPr>
@@ -14769,7 +14769,7 @@
                         <w:txbxContent>
                           <w:p>
                             <w:pPr>
-                              <w:pStyle w:val="Lijstalinea"/>
+                              <w:pStyle w:val="ListParagraph"/>
                               <w:ind w:left="284"/>
                               <w:rPr>
                                 <w:rFonts w:ascii="Times New Roman" w:hAnsi="Times New Roman" w:cs="Times New Roman"/>
@@ -14790,7 +14790,7 @@
                           </w:p>
                           <w:p>
                             <w:pPr>
-                              <w:pStyle w:val="Lijstalinea"/>
+                              <w:pStyle w:val="ListParagraph"/>
                               <w:numPr>
                                 <w:ilvl w:val="0"/>
                                 <w:numId w:val="2"/>
@@ -14815,7 +14815,7 @@
                           </w:p>
                           <w:p>
                             <w:pPr>
-                              <w:pStyle w:val="Lijstalinea"/>
+                              <w:pStyle w:val="ListParagraph"/>
                               <w:numPr>
                                 <w:ilvl w:val="0"/>
                                 <w:numId w:val="2"/>
@@ -15368,7 +15368,7 @@
                           </w:p>
                           <w:p>
                             <w:pPr>
-                              <w:pStyle w:val="Lijstalinea"/>
+                              <w:pStyle w:val="ListParagraph"/>
                               <w:numPr>
                                 <w:ilvl w:val="0"/>
                                 <w:numId w:val="2"/>
@@ -15393,7 +15393,7 @@
                           </w:p>
                           <w:p>
                             <w:pPr>
-                              <w:pStyle w:val="Lijstalinea"/>
+                              <w:pStyle w:val="ListParagraph"/>
                               <w:numPr>
                                 <w:ilvl w:val="0"/>
                                 <w:numId w:val="2"/>
@@ -16341,7 +16341,7 @@
       <w:commentRangeEnd w:id="1"/>
       <w:r>
         <w:rPr>
-          <w:rStyle w:val="Verwijzingopmerking"/>
+          <w:rStyle w:val="CommentReference"/>
           <w:rFonts w:ascii="Times New Roman" w:hAnsi="Times New Roman" w:cs="Times New Roman"/>
           <w:sz w:val="22"/>
           <w:szCs w:val="22"/>
@@ -19371,7 +19371,7 @@
     </w:p>
     <w:tbl>
       <w:tblPr>
-        <w:tblStyle w:val="Tabelraster"/>
+        <w:tblStyle w:val="TableGrid"/>
         <w:tblW w:w="0" w:type="auto"/>
         <w:tblBorders>
           <w:left w:val="none" w:sz="0" w:space="0" w:color="auto"/>
@@ -19521,7 +19521,7 @@
               <w:rPr>
                 <w:rFonts w:ascii="Arial" w:eastAsia="Cambria" w:hAnsi="Arial" w:cs="Arial"/>
               </w:rPr>
-              <w:t>0</w:t>
+              <w:t>3</w:t>
             </w:r>
           </w:p>
         </w:tc>
@@ -19544,7 +19544,13 @@
               <w:rPr>
                 <w:rFonts w:ascii="Arial" w:eastAsia="Cambria" w:hAnsi="Arial" w:cs="Arial"/>
               </w:rPr>
-              <w:t>44</w:t>
+              <w:t>4</w:t>
+            </w:r>
+            <w:r>
+              <w:rPr>
+                <w:rFonts w:ascii="Arial" w:eastAsia="Cambria" w:hAnsi="Arial" w:cs="Arial"/>
+              </w:rPr>
+              <w:t>1</w:t>
             </w:r>
           </w:p>
         </w:tc>
@@ -19587,7 +19593,7 @@
               <w:rPr>
                 <w:rFonts w:ascii="Arial" w:eastAsia="Cambria" w:hAnsi="Arial" w:cs="Arial"/>
               </w:rPr>
-              <w:t>23</w:t>
+              <w:t>214</w:t>
             </w:r>
           </w:p>
         </w:tc>
@@ -19610,7 +19616,7 @@
               <w:rPr>
                 <w:rFonts w:ascii="Arial" w:eastAsia="Cambria" w:hAnsi="Arial" w:cs="Arial"/>
               </w:rPr>
-              <w:t>299</w:t>
+              <w:t>108</w:t>
             </w:r>
           </w:p>
         </w:tc>
@@ -19710,8 +19716,6 @@
               </w:rPr>
               <w:t>h</w:t>
             </w:r>
-            <w:bookmarkStart w:id="2" w:name="_GoBack"/>
-            <w:bookmarkEnd w:id="2"/>
             <w:r>
               <w:rPr>
                 <w:rFonts w:ascii="Arial" w:hAnsi="Arial" w:cs="Arial"/>
@@ -19744,7 +19748,7 @@
               <w:rPr>
                 <w:rFonts w:ascii="Arial" w:hAnsi="Arial" w:cs="Arial"/>
               </w:rPr>
-              <w:t>23</w:t>
+              <w:t>217</w:t>
             </w:r>
           </w:p>
         </w:tc>
@@ -19766,8 +19770,10 @@
               <w:rPr>
                 <w:rFonts w:ascii="Arial" w:hAnsi="Arial" w:cs="Arial"/>
               </w:rPr>
-              <w:t>316</w:t>
-            </w:r>
+              <w:t>122</w:t>
+            </w:r>
+            <w:bookmarkStart w:id="2" w:name="_GoBack"/>
+            <w:bookmarkEnd w:id="2"/>
           </w:p>
         </w:tc>
       </w:tr>
@@ -20108,7 +20114,7 @@
     </w:p>
     <w:tbl>
       <w:tblPr>
-        <w:tblStyle w:val="Tabelraster"/>
+        <w:tblStyle w:val="TableGrid"/>
         <w:tblW w:w="0" w:type="auto"/>
         <w:tblBorders>
           <w:top w:val="none" w:sz="0" w:space="0" w:color="auto"/>
@@ -20451,11 +20457,11 @@
   <w:comment w:id="0" w:author="C.H.M. Maas" w:date="2023-07-12T15:33:00Z" w:initials="CM">
     <w:p>
       <w:pPr>
-        <w:pStyle w:val="Tekstopmerking"/>
+        <w:pStyle w:val="CommentText"/>
       </w:pPr>
       <w:r>
         <w:rPr>
-          <w:rStyle w:val="Verwijzingopmerking"/>
+          <w:rStyle w:val="CommentReference"/>
           <w:highlight w:val="magenta"/>
         </w:rPr>
         <w:annotationRef/>
@@ -20489,11 +20495,11 @@
   <w:comment w:id="1" w:author="C.H.M. Maas [2]" w:date="2023-07-13T13:29:00Z" w:initials="CM">
     <w:p>
       <w:pPr>
-        <w:pStyle w:val="Tekstopmerking"/>
+        <w:pStyle w:val="CommentText"/>
       </w:pPr>
       <w:r>
         <w:rPr>
-          <w:rStyle w:val="Verwijzingopmerking"/>
+          <w:rStyle w:val="CommentReference"/>
           <w:highlight w:val="magenta"/>
         </w:rPr>
         <w:annotationRef/>
@@ -21118,14 +21124,14 @@
     <w:lsdException w:name="List Table 6 Colorful Accent 6" w:uiPriority="51"/>
     <w:lsdException w:name="List Table 7 Colorful Accent 6" w:uiPriority="52"/>
   </w:latentStyles>
-  <w:style w:type="paragraph" w:default="1" w:styleId="Standaard">
+  <w:style w:type="paragraph" w:default="1" w:styleId="Normal">
     <w:name w:val="Normal"/>
     <w:qFormat/>
   </w:style>
-  <w:style w:type="paragraph" w:styleId="Kop1">
+  <w:style w:type="paragraph" w:styleId="Heading1">
     <w:name w:val="heading 1"/>
-    <w:basedOn w:val="Standaard"/>
-    <w:next w:val="Plattetekst"/>
+    <w:basedOn w:val="Normal"/>
+    <w:next w:val="BodyText"/>
     <w:uiPriority w:val="9"/>
     <w:qFormat/>
     <w:pPr>
@@ -21143,10 +21149,10 @@
       <w:szCs w:val="32"/>
     </w:rPr>
   </w:style>
-  <w:style w:type="paragraph" w:styleId="Kop2">
+  <w:style w:type="paragraph" w:styleId="Heading2">
     <w:name w:val="heading 2"/>
-    <w:basedOn w:val="Standaard"/>
-    <w:next w:val="Plattetekst"/>
+    <w:basedOn w:val="Normal"/>
+    <w:next w:val="BodyText"/>
     <w:uiPriority w:val="9"/>
     <w:unhideWhenUsed/>
     <w:qFormat/>
@@ -21165,10 +21171,10 @@
       <w:szCs w:val="28"/>
     </w:rPr>
   </w:style>
-  <w:style w:type="paragraph" w:styleId="Kop3">
+  <w:style w:type="paragraph" w:styleId="Heading3">
     <w:name w:val="heading 3"/>
-    <w:basedOn w:val="Standaard"/>
-    <w:next w:val="Plattetekst"/>
+    <w:basedOn w:val="Normal"/>
+    <w:next w:val="BodyText"/>
     <w:uiPriority w:val="9"/>
     <w:unhideWhenUsed/>
     <w:qFormat/>
@@ -21185,10 +21191,10 @@
       <w:color w:val="4F81BD" w:themeColor="accent1"/>
     </w:rPr>
   </w:style>
-  <w:style w:type="paragraph" w:styleId="Kop4">
+  <w:style w:type="paragraph" w:styleId="Heading4">
     <w:name w:val="heading 4"/>
-    <w:basedOn w:val="Standaard"/>
-    <w:next w:val="Plattetekst"/>
+    <w:basedOn w:val="Normal"/>
+    <w:next w:val="BodyText"/>
     <w:uiPriority w:val="9"/>
     <w:unhideWhenUsed/>
     <w:qFormat/>
@@ -21205,10 +21211,10 @@
       <w:color w:val="4F81BD" w:themeColor="accent1"/>
     </w:rPr>
   </w:style>
-  <w:style w:type="paragraph" w:styleId="Kop5">
+  <w:style w:type="paragraph" w:styleId="Heading5">
     <w:name w:val="heading 5"/>
-    <w:basedOn w:val="Standaard"/>
-    <w:next w:val="Plattetekst"/>
+    <w:basedOn w:val="Normal"/>
+    <w:next w:val="BodyText"/>
     <w:uiPriority w:val="9"/>
     <w:unhideWhenUsed/>
     <w:qFormat/>
@@ -21224,10 +21230,10 @@
       <w:color w:val="4F81BD" w:themeColor="accent1"/>
     </w:rPr>
   </w:style>
-  <w:style w:type="paragraph" w:styleId="Kop6">
+  <w:style w:type="paragraph" w:styleId="Heading6">
     <w:name w:val="heading 6"/>
-    <w:basedOn w:val="Standaard"/>
-    <w:next w:val="Plattetekst"/>
+    <w:basedOn w:val="Normal"/>
+    <w:next w:val="BodyText"/>
     <w:uiPriority w:val="9"/>
     <w:unhideWhenUsed/>
     <w:qFormat/>
@@ -21242,10 +21248,10 @@
       <w:color w:val="4F81BD" w:themeColor="accent1"/>
     </w:rPr>
   </w:style>
-  <w:style w:type="paragraph" w:styleId="Kop7">
+  <w:style w:type="paragraph" w:styleId="Heading7">
     <w:name w:val="heading 7"/>
-    <w:basedOn w:val="Standaard"/>
-    <w:next w:val="Plattetekst"/>
+    <w:basedOn w:val="Normal"/>
+    <w:next w:val="BodyText"/>
     <w:uiPriority w:val="9"/>
     <w:unhideWhenUsed/>
     <w:qFormat/>
@@ -21260,10 +21266,10 @@
       <w:color w:val="4F81BD" w:themeColor="accent1"/>
     </w:rPr>
   </w:style>
-  <w:style w:type="paragraph" w:styleId="Kop8">
+  <w:style w:type="paragraph" w:styleId="Heading8">
     <w:name w:val="heading 8"/>
-    <w:basedOn w:val="Standaard"/>
-    <w:next w:val="Plattetekst"/>
+    <w:basedOn w:val="Normal"/>
+    <w:next w:val="BodyText"/>
     <w:uiPriority w:val="9"/>
     <w:unhideWhenUsed/>
     <w:qFormat/>
@@ -21278,10 +21284,10 @@
       <w:color w:val="4F81BD" w:themeColor="accent1"/>
     </w:rPr>
   </w:style>
-  <w:style w:type="paragraph" w:styleId="Kop9">
+  <w:style w:type="paragraph" w:styleId="Heading9">
     <w:name w:val="heading 9"/>
-    <w:basedOn w:val="Standaard"/>
-    <w:next w:val="Plattetekst"/>
+    <w:basedOn w:val="Normal"/>
+    <w:next w:val="BodyText"/>
     <w:uiPriority w:val="9"/>
     <w:unhideWhenUsed/>
     <w:qFormat/>
@@ -21296,13 +21302,13 @@
       <w:color w:val="4F81BD" w:themeColor="accent1"/>
     </w:rPr>
   </w:style>
-  <w:style w:type="character" w:default="1" w:styleId="Standaardalinea-lettertype">
+  <w:style w:type="character" w:default="1" w:styleId="DefaultParagraphFont">
     <w:name w:val="Default Paragraph Font"/>
     <w:uiPriority w:val="1"/>
     <w:semiHidden/>
     <w:unhideWhenUsed/>
   </w:style>
-  <w:style w:type="table" w:default="1" w:styleId="Standaardtabel">
+  <w:style w:type="table" w:default="1" w:styleId="TableNormal">
     <w:name w:val="Normal Table"/>
     <w:uiPriority w:val="99"/>
     <w:semiHidden/>
@@ -21317,15 +21323,15 @@
       </w:tblCellMar>
     </w:tblPr>
   </w:style>
-  <w:style w:type="numbering" w:default="1" w:styleId="Geenlijst">
+  <w:style w:type="numbering" w:default="1" w:styleId="NoList">
     <w:name w:val="No List"/>
     <w:uiPriority w:val="99"/>
     <w:semiHidden/>
     <w:unhideWhenUsed/>
   </w:style>
-  <w:style w:type="paragraph" w:styleId="Plattetekst">
+  <w:style w:type="paragraph" w:styleId="BodyText">
     <w:name w:val="Body Text"/>
-    <w:basedOn w:val="Standaard"/>
+    <w:basedOn w:val="Normal"/>
     <w:qFormat/>
     <w:pPr>
       <w:spacing w:before="180" w:after="180"/>
@@ -21333,22 +21339,22 @@
   </w:style>
   <w:style w:type="paragraph" w:customStyle="1" w:styleId="FirstParagraph">
     <w:name w:val="First Paragraph"/>
-    <w:basedOn w:val="Plattetekst"/>
-    <w:next w:val="Plattetekst"/>
+    <w:basedOn w:val="BodyText"/>
+    <w:next w:val="BodyText"/>
     <w:qFormat/>
   </w:style>
   <w:style w:type="paragraph" w:customStyle="1" w:styleId="Compact">
     <w:name w:val="Compact"/>
-    <w:basedOn w:val="Plattetekst"/>
+    <w:basedOn w:val="BodyText"/>
     <w:qFormat/>
     <w:pPr>
       <w:spacing w:before="36" w:after="36"/>
     </w:pPr>
   </w:style>
-  <w:style w:type="paragraph" w:styleId="Titel">
+  <w:style w:type="paragraph" w:styleId="Title">
     <w:name w:val="Title"/>
-    <w:basedOn w:val="Standaard"/>
-    <w:next w:val="Plattetekst"/>
+    <w:basedOn w:val="Normal"/>
+    <w:next w:val="BodyText"/>
     <w:qFormat/>
     <w:pPr>
       <w:keepNext/>
@@ -21365,10 +21371,10 @@
       <w:szCs w:val="36"/>
     </w:rPr>
   </w:style>
-  <w:style w:type="paragraph" w:styleId="Ondertitel">
+  <w:style w:type="paragraph" w:styleId="Subtitle">
     <w:name w:val="Subtitle"/>
-    <w:basedOn w:val="Titel"/>
-    <w:next w:val="Plattetekst"/>
+    <w:basedOn w:val="Title"/>
+    <w:next w:val="BodyText"/>
     <w:qFormat/>
     <w:pPr>
       <w:spacing w:before="240"/>
@@ -21380,7 +21386,7 @@
   </w:style>
   <w:style w:type="paragraph" w:customStyle="1" w:styleId="Author">
     <w:name w:val="Author"/>
-    <w:next w:val="Plattetekst"/>
+    <w:next w:val="BodyText"/>
     <w:qFormat/>
     <w:pPr>
       <w:keepNext/>
@@ -21388,9 +21394,9 @@
       <w:jc w:val="center"/>
     </w:pPr>
   </w:style>
-  <w:style w:type="paragraph" w:styleId="Datum">
+  <w:style w:type="paragraph" w:styleId="Date">
     <w:name w:val="Date"/>
-    <w:next w:val="Plattetekst"/>
+    <w:next w:val="BodyText"/>
     <w:qFormat/>
     <w:pPr>
       <w:keepNext/>
@@ -21400,8 +21406,8 @@
   </w:style>
   <w:style w:type="paragraph" w:customStyle="1" w:styleId="Abstract">
     <w:name w:val="Abstract"/>
-    <w:basedOn w:val="Standaard"/>
-    <w:next w:val="Plattetekst"/>
+    <w:basedOn w:val="Normal"/>
+    <w:next w:val="BodyText"/>
     <w:qFormat/>
     <w:pPr>
       <w:keepNext/>
@@ -21413,15 +21419,15 @@
       <w:szCs w:val="20"/>
     </w:rPr>
   </w:style>
-  <w:style w:type="paragraph" w:styleId="Bibliografie">
+  <w:style w:type="paragraph" w:styleId="Bibliography">
     <w:name w:val="Bibliography"/>
-    <w:basedOn w:val="Standaard"/>
+    <w:basedOn w:val="Normal"/>
     <w:qFormat/>
   </w:style>
-  <w:style w:type="paragraph" w:styleId="Bloktekst">
+  <w:style w:type="paragraph" w:styleId="BlockText">
     <w:name w:val="Block Text"/>
-    <w:basedOn w:val="Plattetekst"/>
-    <w:next w:val="Plattetekst"/>
+    <w:basedOn w:val="BodyText"/>
+    <w:next w:val="BodyText"/>
     <w:uiPriority w:val="9"/>
     <w:unhideWhenUsed/>
     <w:qFormat/>
@@ -21430,9 +21436,9 @@
       <w:ind w:left="480" w:right="480"/>
     </w:pPr>
   </w:style>
-  <w:style w:type="paragraph" w:styleId="Voetnoottekst">
+  <w:style w:type="paragraph" w:styleId="FootnoteText">
     <w:name w:val="footnote text"/>
-    <w:basedOn w:val="Standaard"/>
+    <w:basedOn w:val="Normal"/>
     <w:uiPriority w:val="9"/>
     <w:unhideWhenUsed/>
     <w:qFormat/>
@@ -21468,7 +21474,7 @@
   </w:style>
   <w:style w:type="paragraph" w:customStyle="1" w:styleId="DefinitionTerm">
     <w:name w:val="Definition Term"/>
-    <w:basedOn w:val="Standaard"/>
+    <w:basedOn w:val="Normal"/>
     <w:next w:val="Definition"/>
     <w:pPr>
       <w:keepNext/>
@@ -21481,12 +21487,12 @@
   </w:style>
   <w:style w:type="paragraph" w:customStyle="1" w:styleId="Definition">
     <w:name w:val="Definition"/>
-    <w:basedOn w:val="Standaard"/>
+    <w:basedOn w:val="Normal"/>
   </w:style>
-  <w:style w:type="paragraph" w:styleId="Bijschrift">
+  <w:style w:type="paragraph" w:styleId="Caption">
     <w:name w:val="caption"/>
-    <w:basedOn w:val="Standaard"/>
-    <w:link w:val="BijschriftChar"/>
+    <w:basedOn w:val="Normal"/>
+    <w:link w:val="CaptionChar"/>
     <w:pPr>
       <w:spacing w:after="120"/>
     </w:pPr>
@@ -21496,18 +21502,18 @@
   </w:style>
   <w:style w:type="paragraph" w:customStyle="1" w:styleId="TableCaption">
     <w:name w:val="Table Caption"/>
-    <w:basedOn w:val="Bijschrift"/>
+    <w:basedOn w:val="Caption"/>
     <w:pPr>
       <w:keepNext/>
     </w:pPr>
   </w:style>
   <w:style w:type="paragraph" w:customStyle="1" w:styleId="ImageCaption">
     <w:name w:val="Image Caption"/>
-    <w:basedOn w:val="Bijschrift"/>
+    <w:basedOn w:val="Caption"/>
   </w:style>
   <w:style w:type="paragraph" w:customStyle="1" w:styleId="Figure">
     <w:name w:val="Figure"/>
-    <w:basedOn w:val="Standaard"/>
+    <w:basedOn w:val="Normal"/>
   </w:style>
   <w:style w:type="paragraph" w:customStyle="1" w:styleId="CaptionedFigure">
     <w:name w:val="Captioned Figure"/>
@@ -21516,14 +21522,14 @@
       <w:keepNext/>
     </w:pPr>
   </w:style>
-  <w:style w:type="character" w:customStyle="1" w:styleId="BijschriftChar">
-    <w:name w:val="Bijschrift Char"/>
-    <w:basedOn w:val="Standaardalinea-lettertype"/>
-    <w:link w:val="Bijschrift"/>
+  <w:style w:type="character" w:customStyle="1" w:styleId="CaptionChar">
+    <w:name w:val="Caption Char"/>
+    <w:basedOn w:val="DefaultParagraphFont"/>
+    <w:link w:val="Caption"/>
   </w:style>
   <w:style w:type="character" w:customStyle="1" w:styleId="VerbatimChar">
     <w:name w:val="Verbatim Char"/>
-    <w:basedOn w:val="BijschriftChar"/>
+    <w:basedOn w:val="CaptionChar"/>
     <w:link w:val="SourceCode"/>
     <w:rPr>
       <w:rFonts w:ascii="Consolas" w:hAnsi="Consolas"/>
@@ -21532,26 +21538,26 @@
   </w:style>
   <w:style w:type="character" w:customStyle="1" w:styleId="SectionNumber">
     <w:name w:val="Section Number"/>
-    <w:basedOn w:val="BijschriftChar"/>
+    <w:basedOn w:val="CaptionChar"/>
   </w:style>
-  <w:style w:type="character" w:styleId="Voetnootmarkering">
+  <w:style w:type="character" w:styleId="FootnoteReference">
     <w:name w:val="footnote reference"/>
-    <w:basedOn w:val="BijschriftChar"/>
+    <w:basedOn w:val="CaptionChar"/>
     <w:rPr>
       <w:vertAlign w:val="superscript"/>
     </w:rPr>
   </w:style>
   <w:style w:type="character" w:styleId="Hyperlink">
     <w:name w:val="Hyperlink"/>
-    <w:basedOn w:val="BijschriftChar"/>
+    <w:basedOn w:val="CaptionChar"/>
     <w:rPr>
       <w:color w:val="4F81BD" w:themeColor="accent1"/>
     </w:rPr>
   </w:style>
-  <w:style w:type="paragraph" w:styleId="Kopvaninhoudsopgave">
+  <w:style w:type="paragraph" w:styleId="TOCHeading">
     <w:name w:val="TOC Heading"/>
-    <w:basedOn w:val="Kop1"/>
-    <w:next w:val="Plattetekst"/>
+    <w:basedOn w:val="Heading1"/>
+    <w:next w:val="BodyText"/>
     <w:uiPriority w:val="39"/>
     <w:unhideWhenUsed/>
     <w:qFormat/>
@@ -21567,7 +21573,7 @@
   </w:style>
   <w:style w:type="paragraph" w:customStyle="1" w:styleId="SourceCode">
     <w:name w:val="Source Code"/>
-    <w:basedOn w:val="Standaard"/>
+    <w:basedOn w:val="Normal"/>
     <w:link w:val="VerbatimChar"/>
     <w:pPr>
       <w:shd w:val="clear" w:color="auto" w:fill="F8F8F8"/>
@@ -21895,27 +21901,27 @@
       <w:shd w:val="clear" w:color="auto" w:fill="F8F8F8"/>
     </w:rPr>
   </w:style>
-  <w:style w:type="character" w:styleId="Tekstvantijdelijkeaanduiding">
+  <w:style w:type="character" w:styleId="PlaceholderText">
     <w:name w:val="Placeholder Text"/>
-    <w:basedOn w:val="Standaardalinea-lettertype"/>
+    <w:basedOn w:val="DefaultParagraphFont"/>
     <w:semiHidden/>
     <w:rsid w:val="004150B7"/>
     <w:rPr>
       <w:color w:val="808080"/>
     </w:rPr>
   </w:style>
-  <w:style w:type="paragraph" w:styleId="Lijstalinea">
+  <w:style w:type="paragraph" w:styleId="ListParagraph">
     <w:name w:val="List Paragraph"/>
-    <w:basedOn w:val="Standaard"/>
+    <w:basedOn w:val="Normal"/>
     <w:rsid w:val="00300CE7"/>
     <w:pPr>
       <w:ind w:left="720"/>
       <w:contextualSpacing/>
     </w:pPr>
   </w:style>
-  <w:style w:type="table" w:styleId="Tabelraster">
+  <w:style w:type="table" w:styleId="TableGrid">
     <w:name w:val="Table Grid"/>
-    <w:basedOn w:val="Standaardtabel"/>
+    <w:basedOn w:val="TableNormal"/>
     <w:rsid w:val="00C80640"/>
     <w:pPr>
       <w:spacing w:after="0"/>
@@ -21931,9 +21937,9 @@
       </w:tblBorders>
     </w:tblPr>
   </w:style>
-  <w:style w:type="character" w:styleId="Verwijzingopmerking">
+  <w:style w:type="character" w:styleId="CommentReference">
     <w:name w:val="annotation reference"/>
-    <w:basedOn w:val="Standaardalinea-lettertype"/>
+    <w:basedOn w:val="DefaultParagraphFont"/>
     <w:semiHidden/>
     <w:unhideWhenUsed/>
     <w:rsid w:val="00B8321D"/>
@@ -21942,10 +21948,10 @@
       <w:szCs w:val="16"/>
     </w:rPr>
   </w:style>
-  <w:style w:type="paragraph" w:styleId="Tekstopmerking">
+  <w:style w:type="paragraph" w:styleId="CommentText">
     <w:name w:val="annotation text"/>
-    <w:basedOn w:val="Standaard"/>
-    <w:link w:val="TekstopmerkingChar"/>
+    <w:basedOn w:val="Normal"/>
+    <w:link w:val="CommentTextChar"/>
     <w:semiHidden/>
     <w:unhideWhenUsed/>
     <w:rsid w:val="00B8321D"/>
@@ -21954,10 +21960,10 @@
       <w:szCs w:val="20"/>
     </w:rPr>
   </w:style>
-  <w:style w:type="character" w:customStyle="1" w:styleId="TekstopmerkingChar">
-    <w:name w:val="Tekst opmerking Char"/>
-    <w:basedOn w:val="Standaardalinea-lettertype"/>
-    <w:link w:val="Tekstopmerking"/>
+  <w:style w:type="character" w:customStyle="1" w:styleId="CommentTextChar">
+    <w:name w:val="Comment Text Char"/>
+    <w:basedOn w:val="DefaultParagraphFont"/>
+    <w:link w:val="CommentText"/>
     <w:semiHidden/>
     <w:rsid w:val="00B8321D"/>
     <w:rPr>
@@ -21965,11 +21971,11 @@
       <w:szCs w:val="20"/>
     </w:rPr>
   </w:style>
-  <w:style w:type="paragraph" w:styleId="Onderwerpvanopmerking">
+  <w:style w:type="paragraph" w:styleId="CommentSubject">
     <w:name w:val="annotation subject"/>
-    <w:basedOn w:val="Tekstopmerking"/>
-    <w:next w:val="Tekstopmerking"/>
-    <w:link w:val="OnderwerpvanopmerkingChar"/>
+    <w:basedOn w:val="CommentText"/>
+    <w:next w:val="CommentText"/>
+    <w:link w:val="CommentSubjectChar"/>
     <w:semiHidden/>
     <w:unhideWhenUsed/>
     <w:rsid w:val="00B8321D"/>
@@ -21978,10 +21984,10 @@
       <w:bCs/>
     </w:rPr>
   </w:style>
-  <w:style w:type="character" w:customStyle="1" w:styleId="OnderwerpvanopmerkingChar">
-    <w:name w:val="Onderwerp van opmerking Char"/>
-    <w:basedOn w:val="TekstopmerkingChar"/>
-    <w:link w:val="Onderwerpvanopmerking"/>
+  <w:style w:type="character" w:customStyle="1" w:styleId="CommentSubjectChar">
+    <w:name w:val="Comment Subject Char"/>
+    <w:basedOn w:val="CommentTextChar"/>
+    <w:link w:val="CommentSubject"/>
     <w:semiHidden/>
     <w:rsid w:val="00B8321D"/>
     <w:rPr>
@@ -21991,10 +21997,10 @@
       <w:szCs w:val="20"/>
     </w:rPr>
   </w:style>
-  <w:style w:type="paragraph" w:styleId="Ballontekst">
+  <w:style w:type="paragraph" w:styleId="BalloonText">
     <w:name w:val="Balloon Text"/>
-    <w:basedOn w:val="Standaard"/>
-    <w:link w:val="BallontekstChar"/>
+    <w:basedOn w:val="Normal"/>
+    <w:link w:val="BalloonTextChar"/>
     <w:semiHidden/>
     <w:unhideWhenUsed/>
     <w:rsid w:val="00B8321D"/>
@@ -22007,10 +22013,10 @@
       <w:szCs w:val="18"/>
     </w:rPr>
   </w:style>
-  <w:style w:type="character" w:customStyle="1" w:styleId="BallontekstChar">
-    <w:name w:val="Ballontekst Char"/>
-    <w:basedOn w:val="Standaardalinea-lettertype"/>
-    <w:link w:val="Ballontekst"/>
+  <w:style w:type="character" w:customStyle="1" w:styleId="BalloonTextChar">
+    <w:name w:val="Balloon Text Char"/>
+    <w:basedOn w:val="DefaultParagraphFont"/>
+    <w:link w:val="BalloonText"/>
     <w:semiHidden/>
     <w:rsid w:val="00B8321D"/>
     <w:rPr>
@@ -22019,9 +22025,9 @@
       <w:szCs w:val="18"/>
     </w:rPr>
   </w:style>
-  <w:style w:type="character" w:styleId="GevolgdeHyperlink">
+  <w:style w:type="character" w:styleId="FollowedHyperlink">
     <w:name w:val="FollowedHyperlink"/>
-    <w:basedOn w:val="Standaardalinea-lettertype"/>
+    <w:basedOn w:val="DefaultParagraphFont"/>
     <w:rsid w:val="00E16BDE"/>
     <w:rPr>
       <w:color w:val="800080" w:themeColor="followedHyperlink"/>
@@ -22354,7 +22360,7 @@
 </file>
 
 <file path=customXml/itemProps1.xml><?xml version="1.0" encoding="utf-8"?>
-<ds:datastoreItem xmlns:ds="http://schemas.openxmlformats.org/officeDocument/2006/customXml" ds:itemID="{8C66E89F-57A6-4388-A001-96D199518592}">
+<ds:datastoreItem xmlns:ds="http://schemas.openxmlformats.org/officeDocument/2006/customXml" ds:itemID="{C511C447-DA36-4D30-B0D0-595B3BA77E0D}">
   <ds:schemaRefs>
     <ds:schemaRef ds:uri="http://schemas.openxmlformats.org/officeDocument/2006/bibliography"/>
   </ds:schemaRefs>

</xml_diff>